<commit_message>
2. coaching models - grow coaching model
</commit_message>
<xml_diff>
--- a/2. COACHING MODELS.docx
+++ b/2. COACHING MODELS.docx
@@ -198,10 +198,10 @@
         </w:rPr>
         <w:lastRenderedPageBreak/>
         <w:drawing>
-          <wp:inline distT="0" distB="0" distL="0" distR="0" wp14:anchorId="380A1590" wp14:editId="0FA2FB57">
+          <wp:inline distT="0" distB="0" distL="0" distR="0" wp14:anchorId="7264B482" wp14:editId="18A0D650">
             <wp:extent cx="5935980" cy="3078480"/>
             <wp:effectExtent l="0" t="0" r="7620" b="7620"/>
-            <wp:docPr id="259343652" name="Рисунок 23"/>
+            <wp:docPr id="510398260" name="Рисунок 1"/>
             <wp:cNvGraphicFramePr>
               <a:graphicFrameLocks xmlns:a="http://schemas.openxmlformats.org/drawingml/2006/main" noChangeAspect="1"/>
             </wp:cNvGraphicFramePr>
@@ -209,7 +209,7 @@
               <a:graphicData uri="http://schemas.openxmlformats.org/drawingml/2006/picture">
                 <pic:pic xmlns:pic="http://schemas.openxmlformats.org/drawingml/2006/picture">
                   <pic:nvPicPr>
-                    <pic:cNvPr id="0" name="Picture 23"/>
+                    <pic:cNvPr id="0" name="Picture 1"/>
                     <pic:cNvPicPr>
                       <a:picLocks noChangeAspect="1" noChangeArrowheads="1"/>
                     </pic:cNvPicPr>
@@ -246,6 +246,193 @@
           </wp:inline>
         </w:drawing>
       </w:r>
+    </w:p>
+    <w:p>
+      <w:pPr>
+        <w:pBdr>
+          <w:bottom w:val="single" w:sz="12" w:space="1" w:color="auto"/>
+        </w:pBdr>
+        <w:jc w:val="both"/>
+        <w:rPr>
+          <w:b/>
+          <w:bCs/>
+          <w:lang w:val="en-US"/>
+        </w:rPr>
+      </w:pPr>
+    </w:p>
+    <w:p>
+      <w:pPr>
+        <w:jc w:val="both"/>
+        <w:rPr>
+          <w:b/>
+          <w:bCs/>
+          <w:lang w:val="en-US"/>
+        </w:rPr>
+      </w:pPr>
+      <w:r>
+        <w:rPr>
+          <w:b/>
+          <w:bCs/>
+          <w:lang w:val="en-US"/>
+        </w:rPr>
+        <w:t>GROW coaching model</w:t>
+      </w:r>
+    </w:p>
+    <w:p>
+      <w:pPr>
+        <w:jc w:val="both"/>
+        <w:rPr>
+          <w:b/>
+          <w:bCs/>
+          <w:lang w:val="en-US"/>
+        </w:rPr>
+      </w:pPr>
+      <w:r>
+        <w:rPr>
+          <w:b/>
+          <w:bCs/>
+          <w:noProof/>
+          <w:lang w:val="en-US"/>
+        </w:rPr>
+        <w:drawing>
+          <wp:inline distT="0" distB="0" distL="0" distR="0" wp14:anchorId="08E4CFA7" wp14:editId="6A347E18">
+            <wp:extent cx="5935980" cy="3070860"/>
+            <wp:effectExtent l="0" t="0" r="7620" b="0"/>
+            <wp:docPr id="1957785819" name="Рисунок 2"/>
+            <wp:cNvGraphicFramePr>
+              <a:graphicFrameLocks xmlns:a="http://schemas.openxmlformats.org/drawingml/2006/main" noChangeAspect="1"/>
+            </wp:cNvGraphicFramePr>
+            <a:graphic xmlns:a="http://schemas.openxmlformats.org/drawingml/2006/main">
+              <a:graphicData uri="http://schemas.openxmlformats.org/drawingml/2006/picture">
+                <pic:pic xmlns:pic="http://schemas.openxmlformats.org/drawingml/2006/picture">
+                  <pic:nvPicPr>
+                    <pic:cNvPr id="0" name="Picture 2"/>
+                    <pic:cNvPicPr>
+                      <a:picLocks noChangeAspect="1" noChangeArrowheads="1"/>
+                    </pic:cNvPicPr>
+                  </pic:nvPicPr>
+                  <pic:blipFill>
+                    <a:blip r:embed="rId8">
+                      <a:extLst>
+                        <a:ext uri="{28A0092B-C50C-407E-A947-70E740481C1C}">
+                          <a14:useLocalDpi xmlns:a14="http://schemas.microsoft.com/office/drawing/2010/main" val="0"/>
+                        </a:ext>
+                      </a:extLst>
+                    </a:blip>
+                    <a:srcRect/>
+                    <a:stretch>
+                      <a:fillRect/>
+                    </a:stretch>
+                  </pic:blipFill>
+                  <pic:spPr bwMode="auto">
+                    <a:xfrm>
+                      <a:off x="0" y="0"/>
+                      <a:ext cx="5935980" cy="3070860"/>
+                    </a:xfrm>
+                    <a:prstGeom prst="rect">
+                      <a:avLst/>
+                    </a:prstGeom>
+                    <a:noFill/>
+                    <a:ln>
+                      <a:noFill/>
+                    </a:ln>
+                  </pic:spPr>
+                </pic:pic>
+              </a:graphicData>
+            </a:graphic>
+          </wp:inline>
+        </w:drawing>
+      </w:r>
+    </w:p>
+    <w:p>
+      <w:pPr>
+        <w:jc w:val="both"/>
+        <w:rPr>
+          <w:b/>
+          <w:bCs/>
+          <w:lang w:val="en-US"/>
+        </w:rPr>
+      </w:pPr>
+      <w:r>
+        <w:rPr>
+          <w:b/>
+          <w:bCs/>
+          <w:noProof/>
+          <w:lang w:val="en-US"/>
+        </w:rPr>
+        <w:lastRenderedPageBreak/>
+        <w:drawing>
+          <wp:inline distT="0" distB="0" distL="0" distR="0" wp14:anchorId="5816676D" wp14:editId="00A07DCC">
+            <wp:extent cx="5935980" cy="3055620"/>
+            <wp:effectExtent l="0" t="0" r="7620" b="0"/>
+            <wp:docPr id="2040995494" name="Рисунок 3"/>
+            <wp:cNvGraphicFramePr>
+              <a:graphicFrameLocks xmlns:a="http://schemas.openxmlformats.org/drawingml/2006/main" noChangeAspect="1"/>
+            </wp:cNvGraphicFramePr>
+            <a:graphic xmlns:a="http://schemas.openxmlformats.org/drawingml/2006/main">
+              <a:graphicData uri="http://schemas.openxmlformats.org/drawingml/2006/picture">
+                <pic:pic xmlns:pic="http://schemas.openxmlformats.org/drawingml/2006/picture">
+                  <pic:nvPicPr>
+                    <pic:cNvPr id="0" name="Picture 3"/>
+                    <pic:cNvPicPr>
+                      <a:picLocks noChangeAspect="1" noChangeArrowheads="1"/>
+                    </pic:cNvPicPr>
+                  </pic:nvPicPr>
+                  <pic:blipFill>
+                    <a:blip r:embed="rId9">
+                      <a:extLst>
+                        <a:ext uri="{28A0092B-C50C-407E-A947-70E740481C1C}">
+                          <a14:useLocalDpi xmlns:a14="http://schemas.microsoft.com/office/drawing/2010/main" val="0"/>
+                        </a:ext>
+                      </a:extLst>
+                    </a:blip>
+                    <a:srcRect/>
+                    <a:stretch>
+                      <a:fillRect/>
+                    </a:stretch>
+                  </pic:blipFill>
+                  <pic:spPr bwMode="auto">
+                    <a:xfrm>
+                      <a:off x="0" y="0"/>
+                      <a:ext cx="5935980" cy="3055620"/>
+                    </a:xfrm>
+                    <a:prstGeom prst="rect">
+                      <a:avLst/>
+                    </a:prstGeom>
+                    <a:noFill/>
+                    <a:ln>
+                      <a:noFill/>
+                    </a:ln>
+                  </pic:spPr>
+                </pic:pic>
+              </a:graphicData>
+            </a:graphic>
+          </wp:inline>
+        </w:drawing>
+      </w:r>
+    </w:p>
+    <w:p>
+      <w:pPr>
+        <w:pBdr>
+          <w:bottom w:val="single" w:sz="12" w:space="1" w:color="auto"/>
+        </w:pBdr>
+        <w:jc w:val="both"/>
+        <w:rPr>
+          <w:b/>
+          <w:bCs/>
+          <w:lang w:val="en-US"/>
+        </w:rPr>
+      </w:pPr>
+    </w:p>
+    <w:p>
+      <w:pPr>
+        <w:jc w:val="both"/>
+        <w:rPr>
+          <w:b/>
+          <w:bCs/>
+          <w:lang w:val="en-US"/>
+        </w:rPr>
+      </w:pPr>
     </w:p>
     <w:sectPr>
       <w:pgSz w:w="11906" w:h="16838"/>

</xml_diff>